<commit_message>
Final Version 2o paradoteo
</commit_message>
<xml_diff>
--- a/Report Files/2ο Παραδοτέο/Sequence Diagrams v0.1/Sequence Diagrams_v0.1.docx
+++ b/Report Files/2ο Παραδοτέο/Sequence Diagrams v0.1/Sequence Diagrams_v0.1.docx
@@ -122,7 +122,7 @@
                                 <w:szCs w:val="48"/>
                                 <w:lang w:val="en-US"/>
                               </w:rPr>
-                              <w:t>Robustness Diagrams</w:t>
+                              <w:t>Sequence Diagrams</w:t>
                             </w:r>
                             <w:r>
                               <w:rPr>
@@ -928,7 +928,7 @@
         <w:rPr>
           <w:lang w:val="en-US"/>
         </w:rPr>
-        <w:t>Robustness</w:t>
+        <w:t>Sequence</w:t>
       </w:r>
       <w:r>
         <w:t xml:space="preserve"> </w:t>

</xml_diff>